<commit_message>
Update 008 - Softwares semelhantes.docx
</commit_message>
<xml_diff>
--- a/008 - Softwares semelhantes.docx
+++ b/008 - Softwares semelhantes.docx
@@ -4,39 +4,29 @@
   <w:body>
     <w:p>
       <w:r>
-        <w:fldChar w:fldCharType="begin"/>
-      </w:r>
-      <w:r>
-        <w:instrText xml:space="preserve"> HYPERLINK "https://www.fortestecnologia.com.br/" </w:instrText>
-      </w:r>
-      <w:r>
-        <w:fldChar w:fldCharType="separate"/>
-      </w:r>
-      <w:r>
-        <w:rPr>
-          <w:rStyle w:val="Hyperlink"/>
-        </w:rPr>
-        <w:t>https://www.fortestecnologia.com.br/</w:t>
-      </w:r>
-      <w:r>
-        <w:fldChar w:fldCharType="end"/>
-      </w:r>
-      <w:r>
         <w:rPr>
           <w:noProof/>
         </w:rPr>
         <w:drawing>
-          <wp:anchor distT="0" distB="0" distL="114300" distR="114300" simplePos="0" relativeHeight="251658240" behindDoc="0" locked="0" layoutInCell="1" allowOverlap="1" wp14:anchorId="78878377" wp14:editId="4D151F74">
+          <wp:anchor distT="0" distB="0" distL="114300" distR="114300" simplePos="0" relativeHeight="251658240" behindDoc="1" locked="0" layoutInCell="1" allowOverlap="1" wp14:anchorId="78878377" wp14:editId="20163D09">
             <wp:simplePos x="0" y="0"/>
             <wp:positionH relativeFrom="margin">
               <wp:align>left</wp:align>
             </wp:positionH>
             <wp:positionV relativeFrom="paragraph">
-              <wp:posOffset>-2657</wp:posOffset>
+              <wp:posOffset>0</wp:posOffset>
             </wp:positionV>
-            <wp:extent cx="2749964" cy="679721"/>
-            <wp:effectExtent l="0" t="0" r="0" b="6350"/>
-            <wp:wrapNone/>
+            <wp:extent cx="3506470" cy="866775"/>
+            <wp:effectExtent l="0" t="0" r="0" b="9525"/>
+            <wp:wrapThrough wrapText="bothSides">
+              <wp:wrapPolygon edited="0">
+                <wp:start x="0" y="0"/>
+                <wp:lineTo x="0" y="21363"/>
+                <wp:lineTo x="21475" y="21363"/>
+                <wp:lineTo x="21475" y="0"/>
+                <wp:lineTo x="0" y="0"/>
+              </wp:wrapPolygon>
+            </wp:wrapThrough>
             <wp:docPr id="1" name="Imagem 1" descr="Sistema Contábil Autônomo e 100% Web - OneFlow será lançado dia 8 de agosto"/>
             <wp:cNvGraphicFramePr>
               <a:graphicFrameLocks xmlns:a="http://schemas.openxmlformats.org/drawingml/2006/main" noChangeAspect="1"/>
@@ -66,7 +56,7 @@
                   <pic:spPr bwMode="auto">
                     <a:xfrm>
                       <a:off x="0" y="0"/>
-                      <a:ext cx="2749964" cy="679721"/>
+                      <a:ext cx="3506470" cy="866775"/>
                     </a:xfrm>
                     <a:prstGeom prst="rect">
                       <a:avLst/>
@@ -90,6 +80,7 @@
       </w:r>
     </w:p>
     <w:p/>
+    <w:p/>
     <w:tbl>
       <w:tblPr>
         <w:tblStyle w:val="Tabelacomgrade"/>
@@ -390,9 +381,25 @@
                 <w:noProof/>
               </w:rPr>
               <w:drawing>
-                <wp:inline distT="0" distB="0" distL="0" distR="0" wp14:anchorId="5A15AAFC" wp14:editId="2E41634C">
-                  <wp:extent cx="2457814" cy="1229999"/>
-                  <wp:effectExtent l="0" t="0" r="0" b="8255"/>
+                <wp:anchor distT="0" distB="0" distL="114300" distR="114300" simplePos="0" relativeHeight="251659264" behindDoc="1" locked="0" layoutInCell="1" allowOverlap="1" wp14:anchorId="5A15AAFC" wp14:editId="72779A15">
+                  <wp:simplePos x="0" y="0"/>
+                  <wp:positionH relativeFrom="column">
+                    <wp:posOffset>-1270</wp:posOffset>
+                  </wp:positionH>
+                  <wp:positionV relativeFrom="paragraph">
+                    <wp:posOffset>3810</wp:posOffset>
+                  </wp:positionV>
+                  <wp:extent cx="3181350" cy="1590040"/>
+                  <wp:effectExtent l="0" t="0" r="0" b="0"/>
+                  <wp:wrapTight wrapText="bothSides">
+                    <wp:wrapPolygon edited="0">
+                      <wp:start x="0" y="0"/>
+                      <wp:lineTo x="0" y="21220"/>
+                      <wp:lineTo x="21471" y="21220"/>
+                      <wp:lineTo x="21471" y="0"/>
+                      <wp:lineTo x="0" y="0"/>
+                    </wp:wrapPolygon>
+                  </wp:wrapTight>
                   <wp:docPr id="2" name="Imagem 2" descr="10 Melhores sistemas de gestão empresarial para indústrias | Blog ..."/>
                   <wp:cNvGraphicFramePr>
                     <a:graphicFrameLocks xmlns:a="http://schemas.openxmlformats.org/drawingml/2006/main" noChangeAspect="1"/>
@@ -407,7 +414,7 @@
                           </pic:cNvPicPr>
                         </pic:nvPicPr>
                         <pic:blipFill>
-                          <a:blip r:embed="rId6">
+                          <a:blip r:embed="rId6" cstate="print">
                             <a:extLst>
                               <a:ext uri="{28A0092B-C50C-407E-A947-70E740481C1C}">
                                 <a14:useLocalDpi xmlns:a14="http://schemas.microsoft.com/office/drawing/2010/main" val="0"/>
@@ -422,7 +429,7 @@
                         <pic:spPr bwMode="auto">
                           <a:xfrm>
                             <a:off x="0" y="0"/>
-                            <a:ext cx="2569131" cy="1285707"/>
+                            <a:ext cx="3181350" cy="1590040"/>
                           </a:xfrm>
                           <a:prstGeom prst="rect">
                             <a:avLst/>
@@ -435,7 +442,13 @@
                       </pic:pic>
                     </a:graphicData>
                   </a:graphic>
-                </wp:inline>
+                  <wp14:sizeRelH relativeFrom="margin">
+                    <wp14:pctWidth>0</wp14:pctWidth>
+                  </wp14:sizeRelH>
+                  <wp14:sizeRelV relativeFrom="margin">
+                    <wp14:pctHeight>0</wp14:pctHeight>
+                  </wp14:sizeRelV>
+                </wp:anchor>
               </w:drawing>
             </w:r>
           </w:p>
@@ -596,7 +609,10 @@
           </w:tcPr>
           <w:p>
             <w:r>
-              <w:t>Thomson Reuters.</w:t>
+              <w:t>Thomson Reuters</w:t>
+            </w:r>
+            <w:r>
+              <w:t>, Desenvolvido pela Domínio.</w:t>
             </w:r>
           </w:p>
         </w:tc>
@@ -706,9 +722,9 @@
                 <w:noProof/>
               </w:rPr>
               <w:drawing>
-                <wp:inline distT="0" distB="0" distL="0" distR="0" wp14:anchorId="2B64B6E8" wp14:editId="1F16BFEA">
-                  <wp:extent cx="2005709" cy="659219"/>
-                  <wp:effectExtent l="0" t="0" r="0" b="7620"/>
+                <wp:inline distT="0" distB="0" distL="0" distR="0" wp14:anchorId="2B64B6E8" wp14:editId="37CBDDC7">
+                  <wp:extent cx="3042936" cy="1000125"/>
+                  <wp:effectExtent l="0" t="0" r="5080" b="0"/>
                   <wp:docPr id="5" name="Gráfico 5"/>
                   <wp:cNvGraphicFramePr>
                     <a:graphicFrameLocks xmlns:a="http://schemas.openxmlformats.org/drawingml/2006/main" noChangeAspect="1"/>
@@ -738,7 +754,7 @@
                         <pic:spPr>
                           <a:xfrm>
                             <a:off x="0" y="0"/>
-                            <a:ext cx="2082614" cy="684495"/>
+                            <a:ext cx="3173469" cy="1043027"/>
                           </a:xfrm>
                           <a:prstGeom prst="rect">
                             <a:avLst/>
@@ -989,16 +1005,317 @@
             <w:tcW w:w="10312" w:type="dxa"/>
           </w:tcPr>
           <w:p>
+            <w:r>
+              <w:rPr>
+                <w:b/>
+              </w:rPr>
+              <w:t>03/09 de 2025</w:t>
+            </w:r>
+            <w:r>
+              <w:t>.</w:t>
+            </w:r>
+          </w:p>
+        </w:tc>
+      </w:tr>
+      <w:tr>
+        <w:tc>
+          <w:tcPr>
+            <w:tcW w:w="13993" w:type="dxa"/>
+            <w:gridSpan w:val="3"/>
+          </w:tcPr>
+          <w:p/>
+          <w:p>
+            <w:r>
+              <w:rPr>
+                <w:noProof/>
+              </w:rPr>
+              <w:drawing>
+                <wp:inline distT="0" distB="0" distL="0" distR="0" wp14:anchorId="576E66E8" wp14:editId="4F7D1F89">
+                  <wp:extent cx="2463800" cy="762000"/>
+                  <wp:effectExtent l="0" t="0" r="0" b="0"/>
+                  <wp:docPr id="4" name="Imagem 4"/>
+                  <wp:cNvGraphicFramePr>
+                    <a:graphicFrameLocks xmlns:a="http://schemas.openxmlformats.org/drawingml/2006/main" noChangeAspect="1"/>
+                  </wp:cNvGraphicFramePr>
+                  <a:graphic xmlns:a="http://schemas.openxmlformats.org/drawingml/2006/main">
+                    <a:graphicData uri="http://schemas.openxmlformats.org/drawingml/2006/picture">
+                      <pic:pic xmlns:pic="http://schemas.openxmlformats.org/drawingml/2006/picture">
+                        <pic:nvPicPr>
+                          <pic:cNvPr id="4" name="Logo-194x60-1.webp"/>
+                          <pic:cNvPicPr/>
+                        </pic:nvPicPr>
+                        <pic:blipFill>
+                          <a:blip r:embed="rId11">
+                            <a:extLst>
+                              <a:ext uri="{28A0092B-C50C-407E-A947-70E740481C1C}">
+                                <a14:useLocalDpi xmlns:a14="http://schemas.microsoft.com/office/drawing/2010/main" val="0"/>
+                              </a:ext>
+                            </a:extLst>
+                          </a:blip>
+                          <a:stretch>
+                            <a:fillRect/>
+                          </a:stretch>
+                        </pic:blipFill>
+                        <pic:spPr>
+                          <a:xfrm>
+                            <a:off x="0" y="0"/>
+                            <a:ext cx="2463800" cy="762000"/>
+                          </a:xfrm>
+                          <a:prstGeom prst="rect">
+                            <a:avLst/>
+                          </a:prstGeom>
+                        </pic:spPr>
+                      </pic:pic>
+                    </a:graphicData>
+                  </a:graphic>
+                </wp:inline>
+              </w:drawing>
+            </w:r>
+          </w:p>
+          <w:p/>
+        </w:tc>
+      </w:tr>
+      <w:tr>
+        <w:tc>
+          <w:tcPr>
+            <w:tcW w:w="988" w:type="dxa"/>
+            <w:vMerge w:val="restart"/>
+            <w:vAlign w:val="center"/>
+          </w:tcPr>
+          <w:p>
+            <w:r>
+              <w:rPr>
+                <w:b/>
+                <w:bCs/>
+              </w:rPr>
+              <w:t>4</w:t>
+            </w:r>
+          </w:p>
+        </w:tc>
+        <w:tc>
+          <w:tcPr>
+            <w:tcW w:w="2693" w:type="dxa"/>
+            <w:vAlign w:val="center"/>
+          </w:tcPr>
+          <w:p>
+            <w:pPr>
+              <w:jc w:val="left"/>
+              <w:rPr>
+                <w:b/>
+                <w:bCs/>
+              </w:rPr>
+            </w:pPr>
+            <w:r>
+              <w:rPr>
+                <w:b/>
+                <w:bCs/>
+              </w:rPr>
+              <w:t>Nome:</w:t>
+            </w:r>
+          </w:p>
+        </w:tc>
+        <w:tc>
+          <w:tcPr>
+            <w:tcW w:w="10312" w:type="dxa"/>
+          </w:tcPr>
+          <w:p>
+            <w:pPr>
+              <w:rPr>
+                <w:b/>
+              </w:rPr>
+            </w:pPr>
+            <w:r>
+              <w:rPr>
+                <w:b/>
+              </w:rPr>
+              <w:t xml:space="preserve"> Makro.</w:t>
+            </w:r>
+          </w:p>
+        </w:tc>
+      </w:tr>
+      <w:tr>
+        <w:tc>
+          <w:tcPr>
+            <w:tcW w:w="988" w:type="dxa"/>
+            <w:vMerge/>
+          </w:tcPr>
+          <w:p/>
+        </w:tc>
+        <w:tc>
+          <w:tcPr>
+            <w:tcW w:w="2693" w:type="dxa"/>
+            <w:vAlign w:val="center"/>
+          </w:tcPr>
+          <w:p>
+            <w:pPr>
+              <w:jc w:val="left"/>
+              <w:rPr>
+                <w:b/>
+                <w:bCs/>
+              </w:rPr>
+            </w:pPr>
+            <w:r>
+              <w:rPr>
+                <w:b/>
+                <w:bCs/>
+              </w:rPr>
+              <w:t>Plataforma destino:</w:t>
+            </w:r>
+          </w:p>
+        </w:tc>
+        <w:tc>
+          <w:tcPr>
+            <w:tcW w:w="10312" w:type="dxa"/>
+          </w:tcPr>
+          <w:p>
+            <w:r>
+              <w:t>100% Web, navegador.</w:t>
+            </w:r>
+          </w:p>
+        </w:tc>
+      </w:tr>
+      <w:tr>
+        <w:tc>
+          <w:tcPr>
+            <w:tcW w:w="988" w:type="dxa"/>
+            <w:vMerge/>
+          </w:tcPr>
+          <w:p/>
+        </w:tc>
+        <w:tc>
+          <w:tcPr>
+            <w:tcW w:w="2693" w:type="dxa"/>
+            <w:vAlign w:val="center"/>
+          </w:tcPr>
+          <w:p>
+            <w:pPr>
+              <w:jc w:val="left"/>
+              <w:rPr>
+                <w:b/>
+                <w:bCs/>
+              </w:rPr>
+            </w:pPr>
+            <w:r>
+              <w:rPr>
+                <w:b/>
+                <w:bCs/>
+              </w:rPr>
+              <w:t>Autor (es) / empresa:</w:t>
+            </w:r>
+          </w:p>
+        </w:tc>
+        <w:tc>
+          <w:tcPr>
+            <w:tcW w:w="10312" w:type="dxa"/>
+          </w:tcPr>
+          <w:p>
+            <w:proofErr w:type="spellStart"/>
+            <w:r>
+              <w:t>Mak</w:t>
+            </w:r>
             <w:bookmarkStart w:id="0" w:name="_GoBack"/>
             <w:bookmarkEnd w:id="0"/>
             <w:r>
-              <w:rPr>
-                <w:b/>
-              </w:rPr>
-              <w:t>03/09 de 2025</w:t>
-            </w:r>
-            <w:r>
-              <w:t>.</w:t>
+              <w:t>roSystem</w:t>
+            </w:r>
+            <w:proofErr w:type="spellEnd"/>
+            <w:r>
+              <w:t>, do contador e programador Ademar Silva.</w:t>
+            </w:r>
+          </w:p>
+        </w:tc>
+      </w:tr>
+      <w:tr>
+        <w:tc>
+          <w:tcPr>
+            <w:tcW w:w="988" w:type="dxa"/>
+            <w:vMerge/>
+          </w:tcPr>
+          <w:p/>
+        </w:tc>
+        <w:tc>
+          <w:tcPr>
+            <w:tcW w:w="2693" w:type="dxa"/>
+            <w:vAlign w:val="center"/>
+          </w:tcPr>
+          <w:p>
+            <w:pPr>
+              <w:jc w:val="left"/>
+              <w:rPr>
+                <w:b/>
+                <w:bCs/>
+              </w:rPr>
+            </w:pPr>
+            <w:r>
+              <w:rPr>
+                <w:b/>
+                <w:bCs/>
+              </w:rPr>
+              <w:t>Link:</w:t>
+            </w:r>
+          </w:p>
+        </w:tc>
+        <w:tc>
+          <w:tcPr>
+            <w:tcW w:w="10312" w:type="dxa"/>
+          </w:tcPr>
+          <w:p>
+            <w:hyperlink r:id="rId12" w:history="1">
+              <w:r>
+                <w:rPr>
+                  <w:rStyle w:val="Hyperlink"/>
+                </w:rPr>
+                <w:t>Conheça o Sistema Makro: feito de contador para contador!</w:t>
+              </w:r>
+            </w:hyperlink>
+          </w:p>
+        </w:tc>
+      </w:tr>
+      <w:tr>
+        <w:tc>
+          <w:tcPr>
+            <w:tcW w:w="988" w:type="dxa"/>
+            <w:vMerge/>
+          </w:tcPr>
+          <w:p/>
+        </w:tc>
+        <w:tc>
+          <w:tcPr>
+            <w:tcW w:w="2693" w:type="dxa"/>
+            <w:vAlign w:val="center"/>
+          </w:tcPr>
+          <w:p>
+            <w:pPr>
+              <w:jc w:val="left"/>
+              <w:rPr>
+                <w:b/>
+                <w:bCs/>
+              </w:rPr>
+            </w:pPr>
+            <w:r>
+              <w:rPr>
+                <w:b/>
+                <w:bCs/>
+              </w:rPr>
+              <w:t>Data acesso:</w:t>
+            </w:r>
+          </w:p>
+        </w:tc>
+        <w:tc>
+          <w:tcPr>
+            <w:tcW w:w="10312" w:type="dxa"/>
+          </w:tcPr>
+          <w:p>
+            <w:pPr>
+              <w:rPr>
+                <w:b/>
+              </w:rPr>
+            </w:pPr>
+            <w:r>
+              <w:rPr>
+                <w:b/>
+              </w:rPr>
+              <w:t>04/09 de 2025.</w:t>
             </w:r>
           </w:p>
         </w:tc>
@@ -1009,9 +1326,54 @@
             <w:tcW w:w="13993" w:type="dxa"/>
             <w:gridSpan w:val="3"/>
           </w:tcPr>
-          <w:p/>
-          <w:p/>
-          <w:p/>
+          <w:p>
+            <w:r>
+              <w:rPr>
+                <w:noProof/>
+              </w:rPr>
+              <w:drawing>
+                <wp:inline distT="0" distB="0" distL="0" distR="0" wp14:anchorId="2E1DE21C" wp14:editId="1A35598F">
+                  <wp:extent cx="2878372" cy="647700"/>
+                  <wp:effectExtent l="0" t="0" r="0" b="0"/>
+                  <wp:docPr id="7" name="Imagem 7"/>
+                  <wp:cNvGraphicFramePr>
+                    <a:graphicFrameLocks xmlns:a="http://schemas.openxmlformats.org/drawingml/2006/main" noChangeAspect="1"/>
+                  </wp:cNvGraphicFramePr>
+                  <a:graphic xmlns:a="http://schemas.openxmlformats.org/drawingml/2006/main">
+                    <a:graphicData uri="http://schemas.openxmlformats.org/drawingml/2006/picture">
+                      <pic:pic xmlns:pic="http://schemas.openxmlformats.org/drawingml/2006/picture">
+                        <pic:nvPicPr>
+                          <pic:cNvPr id="7" name="questores.png"/>
+                          <pic:cNvPicPr/>
+                        </pic:nvPicPr>
+                        <pic:blipFill>
+                          <a:blip r:embed="rId13" cstate="print">
+                            <a:extLst>
+                              <a:ext uri="{28A0092B-C50C-407E-A947-70E740481C1C}">
+                                <a14:useLocalDpi xmlns:a14="http://schemas.microsoft.com/office/drawing/2010/main" val="0"/>
+                              </a:ext>
+                            </a:extLst>
+                          </a:blip>
+                          <a:stretch>
+                            <a:fillRect/>
+                          </a:stretch>
+                        </pic:blipFill>
+                        <pic:spPr>
+                          <a:xfrm>
+                            <a:off x="0" y="0"/>
+                            <a:ext cx="2955801" cy="665123"/>
+                          </a:xfrm>
+                          <a:prstGeom prst="rect">
+                            <a:avLst/>
+                          </a:prstGeom>
+                        </pic:spPr>
+                      </pic:pic>
+                    </a:graphicData>
+                  </a:graphic>
+                </wp:inline>
+              </w:drawing>
+            </w:r>
+          </w:p>
         </w:tc>
       </w:tr>
       <w:tr>
@@ -1027,7 +1389,7 @@
                 <w:b/>
                 <w:bCs/>
               </w:rPr>
-              <w:t>4</w:t>
+              <w:t>5</w:t>
             </w:r>
           </w:p>
         </w:tc>
@@ -1057,7 +1419,19 @@
           <w:tcPr>
             <w:tcW w:w="10312" w:type="dxa"/>
           </w:tcPr>
-          <w:p/>
+          <w:p>
+            <w:pPr>
+              <w:rPr>
+                <w:b/>
+              </w:rPr>
+            </w:pPr>
+            <w:r>
+              <w:rPr>
+                <w:b/>
+              </w:rPr>
+              <w:t>Questor.</w:t>
+            </w:r>
+          </w:p>
         </w:tc>
       </w:tr>
       <w:tr>
@@ -1066,7 +1440,14 @@
             <w:tcW w:w="988" w:type="dxa"/>
             <w:vMerge/>
           </w:tcPr>
-          <w:p/>
+          <w:p>
+            <w:pPr>
+              <w:rPr>
+                <w:b/>
+                <w:bCs/>
+              </w:rPr>
+            </w:pPr>
+          </w:p>
         </w:tc>
         <w:tc>
           <w:tcPr>
@@ -1094,7 +1475,11 @@
           <w:tcPr>
             <w:tcW w:w="10312" w:type="dxa"/>
           </w:tcPr>
-          <w:p/>
+          <w:p>
+            <w:r>
+              <w:t>100% Web, com foco em automação contábil e fiscal.</w:t>
+            </w:r>
+          </w:p>
         </w:tc>
       </w:tr>
       <w:tr>
@@ -1103,7 +1488,14 @@
             <w:tcW w:w="988" w:type="dxa"/>
             <w:vMerge/>
           </w:tcPr>
-          <w:p/>
+          <w:p>
+            <w:pPr>
+              <w:rPr>
+                <w:b/>
+                <w:bCs/>
+              </w:rPr>
+            </w:pPr>
+          </w:p>
         </w:tc>
         <w:tc>
           <w:tcPr>
@@ -1131,7 +1523,11 @@
           <w:tcPr>
             <w:tcW w:w="10312" w:type="dxa"/>
           </w:tcPr>
-          <w:p/>
+          <w:p>
+            <w:r>
+              <w:t>Questor Sistemas, parte do grupo Stone Co. Fundada por empreendedores brasileiros.</w:t>
+            </w:r>
+          </w:p>
         </w:tc>
       </w:tr>
       <w:tr>
@@ -1140,7 +1536,14 @@
             <w:tcW w:w="988" w:type="dxa"/>
             <w:vMerge/>
           </w:tcPr>
-          <w:p/>
+          <w:p>
+            <w:pPr>
+              <w:rPr>
+                <w:b/>
+                <w:bCs/>
+              </w:rPr>
+            </w:pPr>
+          </w:p>
         </w:tc>
         <w:tc>
           <w:tcPr>
@@ -1168,7 +1571,16 @@
           <w:tcPr>
             <w:tcW w:w="10312" w:type="dxa"/>
           </w:tcPr>
-          <w:p/>
+          <w:p>
+            <w:hyperlink r:id="rId14" w:history="1">
+              <w:r>
+                <w:rPr>
+                  <w:rStyle w:val="Hyperlink"/>
+                </w:rPr>
+                <w:t>Questor Sistemas</w:t>
+              </w:r>
+            </w:hyperlink>
+          </w:p>
         </w:tc>
       </w:tr>
       <w:tr>
@@ -1177,7 +1589,14 @@
             <w:tcW w:w="988" w:type="dxa"/>
             <w:vMerge/>
           </w:tcPr>
-          <w:p/>
+          <w:p>
+            <w:pPr>
+              <w:rPr>
+                <w:b/>
+                <w:bCs/>
+              </w:rPr>
+            </w:pPr>
+          </w:p>
         </w:tc>
         <w:tc>
           <w:tcPr>
@@ -1205,238 +1624,19 @@
           <w:tcPr>
             <w:tcW w:w="10312" w:type="dxa"/>
           </w:tcPr>
-          <w:p/>
-        </w:tc>
-      </w:tr>
-      <w:tr>
-        <w:tc>
-          <w:tcPr>
-            <w:tcW w:w="13993" w:type="dxa"/>
-            <w:gridSpan w:val="3"/>
-          </w:tcPr>
-          <w:p/>
-        </w:tc>
-      </w:tr>
-      <w:tr>
-        <w:tc>
-          <w:tcPr>
-            <w:tcW w:w="988" w:type="dxa"/>
-            <w:vMerge w:val="restart"/>
-            <w:vAlign w:val="center"/>
-          </w:tcPr>
-          <w:p>
-            <w:r>
-              <w:rPr>
-                <w:b/>
-                <w:bCs/>
-              </w:rPr>
-              <w:t>5</w:t>
-            </w:r>
-          </w:p>
-        </w:tc>
-        <w:tc>
-          <w:tcPr>
-            <w:tcW w:w="2693" w:type="dxa"/>
-            <w:vAlign w:val="center"/>
-          </w:tcPr>
-          <w:p>
-            <w:pPr>
-              <w:jc w:val="left"/>
-              <w:rPr>
-                <w:b/>
-                <w:bCs/>
-              </w:rPr>
-            </w:pPr>
-            <w:r>
-              <w:rPr>
-                <w:b/>
-                <w:bCs/>
-              </w:rPr>
-              <w:t>Nome:</w:t>
-            </w:r>
-          </w:p>
-        </w:tc>
-        <w:tc>
-          <w:tcPr>
-            <w:tcW w:w="10312" w:type="dxa"/>
-          </w:tcPr>
-          <w:p/>
-        </w:tc>
-      </w:tr>
-      <w:tr>
-        <w:tc>
-          <w:tcPr>
-            <w:tcW w:w="988" w:type="dxa"/>
-            <w:vMerge/>
-          </w:tcPr>
-          <w:p>
-            <w:pPr>
-              <w:rPr>
-                <w:b/>
-                <w:bCs/>
-              </w:rPr>
-            </w:pPr>
-          </w:p>
-        </w:tc>
-        <w:tc>
-          <w:tcPr>
-            <w:tcW w:w="2693" w:type="dxa"/>
-            <w:vAlign w:val="center"/>
-          </w:tcPr>
-          <w:p>
-            <w:pPr>
-              <w:jc w:val="left"/>
-              <w:rPr>
-                <w:b/>
-                <w:bCs/>
-              </w:rPr>
-            </w:pPr>
-            <w:r>
-              <w:rPr>
-                <w:b/>
-                <w:bCs/>
-              </w:rPr>
-              <w:t>Plataforma destino:</w:t>
-            </w:r>
-          </w:p>
-        </w:tc>
-        <w:tc>
-          <w:tcPr>
-            <w:tcW w:w="10312" w:type="dxa"/>
-          </w:tcPr>
-          <w:p/>
-        </w:tc>
-      </w:tr>
-      <w:tr>
-        <w:tc>
-          <w:tcPr>
-            <w:tcW w:w="988" w:type="dxa"/>
-            <w:vMerge/>
-          </w:tcPr>
-          <w:p>
-            <w:pPr>
-              <w:rPr>
-                <w:b/>
-                <w:bCs/>
-              </w:rPr>
-            </w:pPr>
-          </w:p>
-        </w:tc>
-        <w:tc>
-          <w:tcPr>
-            <w:tcW w:w="2693" w:type="dxa"/>
-            <w:vAlign w:val="center"/>
-          </w:tcPr>
-          <w:p>
-            <w:pPr>
-              <w:jc w:val="left"/>
-              <w:rPr>
-                <w:b/>
-                <w:bCs/>
-              </w:rPr>
-            </w:pPr>
-            <w:r>
-              <w:rPr>
-                <w:b/>
-                <w:bCs/>
-              </w:rPr>
-              <w:t>Autor (es) / empresa:</w:t>
-            </w:r>
-          </w:p>
-        </w:tc>
-        <w:tc>
-          <w:tcPr>
-            <w:tcW w:w="10312" w:type="dxa"/>
-          </w:tcPr>
-          <w:p/>
-        </w:tc>
-      </w:tr>
-      <w:tr>
-        <w:tc>
-          <w:tcPr>
-            <w:tcW w:w="988" w:type="dxa"/>
-            <w:vMerge/>
-          </w:tcPr>
-          <w:p>
-            <w:pPr>
-              <w:rPr>
-                <w:b/>
-                <w:bCs/>
-              </w:rPr>
-            </w:pPr>
-          </w:p>
-        </w:tc>
-        <w:tc>
-          <w:tcPr>
-            <w:tcW w:w="2693" w:type="dxa"/>
-            <w:vAlign w:val="center"/>
-          </w:tcPr>
-          <w:p>
-            <w:pPr>
-              <w:jc w:val="left"/>
-              <w:rPr>
-                <w:b/>
-                <w:bCs/>
-              </w:rPr>
-            </w:pPr>
-            <w:r>
-              <w:rPr>
-                <w:b/>
-                <w:bCs/>
-              </w:rPr>
-              <w:t>Link:</w:t>
-            </w:r>
-          </w:p>
-        </w:tc>
-        <w:tc>
-          <w:tcPr>
-            <w:tcW w:w="10312" w:type="dxa"/>
-          </w:tcPr>
-          <w:p/>
-        </w:tc>
-      </w:tr>
-      <w:tr>
-        <w:tc>
-          <w:tcPr>
-            <w:tcW w:w="988" w:type="dxa"/>
-            <w:vMerge/>
-          </w:tcPr>
-          <w:p>
-            <w:pPr>
-              <w:rPr>
-                <w:b/>
-                <w:bCs/>
-              </w:rPr>
-            </w:pPr>
-          </w:p>
-        </w:tc>
-        <w:tc>
-          <w:tcPr>
-            <w:tcW w:w="2693" w:type="dxa"/>
-            <w:vAlign w:val="center"/>
-          </w:tcPr>
-          <w:p>
-            <w:pPr>
-              <w:jc w:val="left"/>
-              <w:rPr>
-                <w:b/>
-                <w:bCs/>
-              </w:rPr>
-            </w:pPr>
-            <w:r>
-              <w:rPr>
-                <w:b/>
-                <w:bCs/>
-              </w:rPr>
-              <w:t>Data acesso:</w:t>
-            </w:r>
-          </w:p>
-        </w:tc>
-        <w:tc>
-          <w:tcPr>
-            <w:tcW w:w="10312" w:type="dxa"/>
-          </w:tcPr>
-          <w:p/>
+          <w:p>
+            <w:pPr>
+              <w:rPr>
+                <w:b/>
+              </w:rPr>
+            </w:pPr>
+            <w:r>
+              <w:rPr>
+                <w:b/>
+              </w:rPr>
+              <w:t>04/09 de 2025.</w:t>
+            </w:r>
+          </w:p>
         </w:tc>
       </w:tr>
     </w:tbl>

</xml_diff>